<commit_message>
Small CHanges, Structural Repair
</commit_message>
<xml_diff>
--- a/SKS-Service-Manager/umowy/uppz.docx
+++ b/SKS-Service-Manager/umowy/uppz.docx
@@ -92,6 +92,15 @@
                                 <w:szCs w:val="18"/>
                               </w:rPr>
                             </w:pPr>
+                            <w:r>
+                              <w:rPr>
+                                <w:rFonts w:ascii="Times New Roman" w:eastAsiaTheme="majorEastAsia" w:hAnsi="Times New Roman" w:cs="Times New Roman"/>
+                                <w:color w:val="000000" w:themeColor="text1"/>
+                                <w:sz w:val="18"/>
+                                <w:szCs w:val="18"/>
+                              </w:rPr>
+                              <w:t xml:space="preserve">NIP: </w:t>
+                            </w:r>
                             <w:r>
                               <w:rPr>
                                 <w:rFonts w:ascii="Times New Roman" w:eastAsiaTheme="majorEastAsia" w:hAnsi="Times New Roman" w:cs="Times New Roman"/>
@@ -210,6 +219,15 @@
                           <w:szCs w:val="18"/>
                         </w:rPr>
                       </w:pPr>
+                      <w:r>
+                        <w:rPr>
+                          <w:rFonts w:ascii="Times New Roman" w:eastAsiaTheme="majorEastAsia" w:hAnsi="Times New Roman" w:cs="Times New Roman"/>
+                          <w:color w:val="000000" w:themeColor="text1"/>
+                          <w:sz w:val="18"/>
+                          <w:szCs w:val="18"/>
+                        </w:rPr>
+                        <w:t xml:space="preserve">NIP: </w:t>
+                      </w:r>
                       <w:r>
                         <w:rPr>
                           <w:rFonts w:ascii="Times New Roman" w:eastAsiaTheme="majorEastAsia" w:hAnsi="Times New Roman" w:cs="Times New Roman"/>

</xml_diff>